<commit_message>
[Document, Modified]: ManageProject Usecase Specification
</commit_message>
<xml_diff>
--- a/ToDoApp-Doc/Document/Diagram/UseCase/ManageProject/ManageProject Specification.docx
+++ b/ToDoApp-Doc/Document/Diagram/UseCase/ManageProject/ManageProject Specification.docx
@@ -38,6 +38,7 @@
               <w:rPr>
                 <w:rFonts w:ascii="Calibri" w:hAnsi="Calibri"/>
                 <w:b/>
+                <w:b/>
                 <w:color w:val="000000"/>
                 <w:sz w:val="24"/>
               </w:rPr>
@@ -104,6 +105,7 @@
               <w:rPr>
                 <w:rFonts w:ascii="Calibri" w:hAnsi="Calibri"/>
                 <w:b/>
+                <w:b/>
                 <w:color w:val="000000"/>
                 <w:sz w:val="24"/>
               </w:rPr>
@@ -169,6 +171,7 @@
               <w:rPr>
                 <w:rFonts w:ascii="Calibri" w:hAnsi="Calibri"/>
                 <w:b/>
+                <w:b/>
                 <w:color w:val="000000"/>
                 <w:sz w:val="24"/>
               </w:rPr>
@@ -233,6 +236,7 @@
               <w:jc w:val="left"/>
               <w:rPr>
                 <w:rFonts w:ascii="Calibri" w:hAnsi="Calibri"/>
+                <w:b/>
                 <w:b/>
                 <w:color w:val="000000"/>
                 <w:sz w:val="24"/>
@@ -351,6 +355,7 @@
               <w:rPr>
                 <w:rFonts w:ascii="Calibri" w:hAnsi="Calibri"/>
                 <w:b/>
+                <w:b/>
                 <w:color w:val="000000"/>
                 <w:sz w:val="24"/>
               </w:rPr>
@@ -382,6 +387,7 @@
               <w:jc w:val="left"/>
               <w:rPr>
                 <w:rFonts w:ascii="Calibri" w:hAnsi="Calibri"/>
+                <w:b/>
                 <w:b/>
                 <w:color w:val="000000"/>
                 <w:sz w:val="24"/>
@@ -1331,6 +1337,7 @@
               <w:rPr>
                 <w:rFonts w:ascii="Calibri" w:hAnsi="Calibri"/>
                 <w:b/>
+                <w:b/>
                 <w:color w:val="000000"/>
                 <w:sz w:val="24"/>
               </w:rPr>
@@ -1396,6 +1403,7 @@
               <w:rPr>
                 <w:rFonts w:ascii="Calibri" w:hAnsi="Calibri"/>
                 <w:b/>
+                <w:b/>
                 <w:color w:val="000000"/>
                 <w:sz w:val="24"/>
               </w:rPr>
@@ -1429,6 +1437,7 @@
               <w:rPr>
                 <w:rFonts w:ascii="Calibri" w:hAnsi="Calibri"/>
                 <w:b/>
+                <w:b/>
                 <w:color w:val="000000"/>
                 <w:sz w:val="24"/>
               </w:rPr>
@@ -1472,6 +1481,7 @@
               <w:jc w:val="left"/>
               <w:rPr>
                 <w:rFonts w:ascii="Calibri" w:hAnsi="Calibri"/>
+                <w:b/>
                 <w:b/>
                 <w:color w:val="000000"/>
                 <w:sz w:val="24"/>
@@ -1538,6 +1548,7 @@
               <w:rPr>
                 <w:rFonts w:ascii="Calibri" w:hAnsi="Calibri"/>
                 <w:b/>
+                <w:b/>
                 <w:color w:val="000000"/>
                 <w:sz w:val="24"/>
               </w:rPr>
@@ -1603,6 +1614,7 @@
               <w:rPr>
                 <w:rFonts w:ascii="Calibri" w:hAnsi="Calibri"/>
                 <w:b/>
+                <w:b/>
                 <w:color w:val="000000"/>
                 <w:sz w:val="24"/>
               </w:rPr>
@@ -1667,6 +1679,7 @@
               <w:jc w:val="left"/>
               <w:rPr>
                 <w:rFonts w:ascii="Calibri" w:hAnsi="Calibri"/>
+                <w:b/>
                 <w:b/>
                 <w:color w:val="000000"/>
                 <w:sz w:val="24"/>
@@ -1785,6 +1798,7 @@
               <w:rPr>
                 <w:rFonts w:ascii="Calibri" w:hAnsi="Calibri"/>
                 <w:b/>
+                <w:b/>
                 <w:color w:val="000000"/>
                 <w:sz w:val="24"/>
               </w:rPr>
@@ -1851,6 +1865,7 @@
               <w:rPr>
                 <w:rFonts w:ascii="Calibri" w:hAnsi="Calibri"/>
                 <w:b/>
+                <w:b/>
                 <w:color w:val="000000"/>
                 <w:sz w:val="24"/>
               </w:rPr>
@@ -1916,6 +1931,7 @@
               <w:rPr>
                 <w:rFonts w:ascii="Calibri" w:hAnsi="Calibri"/>
                 <w:b/>
+                <w:b/>
                 <w:color w:val="000000"/>
                 <w:sz w:val="24"/>
               </w:rPr>
@@ -1980,6 +1996,7 @@
               <w:jc w:val="left"/>
               <w:rPr>
                 <w:rFonts w:ascii="Calibri" w:hAnsi="Calibri"/>
+                <w:b/>
                 <w:b/>
                 <w:color w:val="000000"/>
                 <w:sz w:val="24"/>
@@ -2098,6 +2115,7 @@
               <w:rPr>
                 <w:rFonts w:ascii="Calibri" w:hAnsi="Calibri"/>
                 <w:b/>
+                <w:b/>
                 <w:color w:val="000000"/>
                 <w:sz w:val="24"/>
               </w:rPr>
@@ -2129,6 +2147,7 @@
               <w:jc w:val="left"/>
               <w:rPr>
                 <w:rFonts w:ascii="Calibri" w:hAnsi="Calibri"/>
+                <w:b/>
                 <w:b/>
                 <w:color w:val="000000"/>
                 <w:sz w:val="24"/>
@@ -2365,7 +2384,15 @@
                 <w:color w:val="000000"/>
                 <w:sz w:val="24"/>
               </w:rPr>
-              <w:t>2. Hiển thị danh mục các tùy chọn.</w:t>
+              <w:t>2</w:t>
+            </w:r>
+            <w:r>
+              <w:rPr>
+                <w:rFonts w:ascii="Calibri" w:hAnsi="Calibri"/>
+                <w:color w:val="000000"/>
+                <w:sz w:val="24"/>
+              </w:rPr>
+              <w:t>. Hiển thị giao diện cập nhật project.</w:t>
             </w:r>
           </w:p>
         </w:tc>
@@ -2448,7 +2475,15 @@
                 <w:color w:val="000000"/>
                 <w:sz w:val="24"/>
               </w:rPr>
-              <w:t>3. Nhấp chọn “Update”.</w:t>
+              <w:t>3</w:t>
+            </w:r>
+            <w:r>
+              <w:rPr>
+                <w:rFonts w:ascii="Calibri" w:hAnsi="Calibri"/>
+                <w:color w:val="000000"/>
+                <w:sz w:val="24"/>
+              </w:rPr>
+              <w:t>. Nhập tên project mới.</w:t>
             </w:r>
           </w:p>
         </w:tc>
@@ -2589,7 +2624,33 @@
                 <w:color w:val="000000"/>
                 <w:sz w:val="24"/>
               </w:rPr>
-              <w:t>4. Hiển thị giao diện cập nhật project.</w:t>
+              <w:t>4</w:t>
+            </w:r>
+            <w:r>
+              <w:rPr>
+                <w:rFonts w:ascii="Calibri" w:hAnsi="Calibri"/>
+                <w:color w:val="000000"/>
+                <w:sz w:val="24"/>
+              </w:rPr>
+              <w:t xml:space="preserve">. Kiểm tra tên project </w:t>
+            </w:r>
+            <w:r>
+              <w:rPr>
+                <w:rFonts w:ascii="Calibri" w:hAnsi="Calibri"/>
+                <w:b/>
+                <w:bCs/>
+                <w:color w:val="000000"/>
+                <w:sz w:val="24"/>
+              </w:rPr>
+              <w:t>E1</w:t>
+            </w:r>
+            <w:r>
+              <w:rPr>
+                <w:rFonts w:ascii="Calibri" w:hAnsi="Calibri"/>
+                <w:color w:val="000000"/>
+                <w:sz w:val="24"/>
+              </w:rPr>
+              <w:t>.</w:t>
             </w:r>
           </w:p>
         </w:tc>
@@ -2672,7 +2733,33 @@
                 <w:color w:val="000000"/>
                 <w:sz w:val="24"/>
               </w:rPr>
-              <w:t>5. Nhập tên project mới.</w:t>
+              <w:t>5</w:t>
+            </w:r>
+            <w:r>
+              <w:rPr>
+                <w:rFonts w:ascii="Calibri" w:hAnsi="Calibri"/>
+                <w:color w:val="000000"/>
+                <w:sz w:val="24"/>
+              </w:rPr>
+              <w:t xml:space="preserve">. Nhấp chọn “Save” </w:t>
+            </w:r>
+            <w:r>
+              <w:rPr>
+                <w:rFonts w:ascii="Calibri" w:hAnsi="Calibri"/>
+                <w:b/>
+                <w:bCs/>
+                <w:color w:val="000000"/>
+                <w:sz w:val="24"/>
+              </w:rPr>
+              <w:t>A1</w:t>
+            </w:r>
+            <w:r>
+              <w:rPr>
+                <w:rFonts w:ascii="Calibri" w:hAnsi="Calibri"/>
+                <w:color w:val="000000"/>
+                <w:sz w:val="24"/>
+              </w:rPr>
+              <w:t>.</w:t>
             </w:r>
           </w:p>
         </w:tc>
@@ -2813,288 +2900,37 @@
                 <w:color w:val="000000"/>
                 <w:sz w:val="24"/>
               </w:rPr>
-              <w:t xml:space="preserve">6. Kiểm tra tên project </w:t>
-            </w:r>
-            <w:r>
-              <w:rPr>
-                <w:rFonts w:ascii="Calibri" w:hAnsi="Calibri"/>
-                <w:b/>
-                <w:bCs/>
-                <w:color w:val="000000"/>
-                <w:sz w:val="24"/>
-              </w:rPr>
-              <w:t>E1</w:t>
-            </w:r>
-            <w:r>
-              <w:rPr>
-                <w:rFonts w:ascii="Calibri" w:hAnsi="Calibri"/>
-                <w:color w:val="000000"/>
-                <w:sz w:val="24"/>
-              </w:rPr>
-              <w:t>.</w:t>
-            </w:r>
-          </w:p>
-        </w:tc>
-      </w:tr>
-      <w:tr>
-        <w:trPr/>
-        <w:tc>
-          <w:tcPr>
-            <w:tcW w:w="3212" w:type="dxa"/>
-            <w:vMerge w:val="continue"/>
-            <w:tcBorders>
-              <w:left w:val="single" w:sz="4" w:space="0" w:color="000000"/>
-              <w:bottom w:val="single" w:sz="4" w:space="0" w:color="000000"/>
-            </w:tcBorders>
-          </w:tcPr>
-          <w:p>
-            <w:pPr>
-              <w:pStyle w:val="TableContents"/>
-              <w:bidi w:val="0"/>
-              <w:jc w:val="left"/>
-              <w:rPr>
-                <w:rFonts w:ascii="Calibri" w:hAnsi="Calibri"/>
-                <w:b w:val="false"/>
-                <w:b w:val="false"/>
-                <w:bCs w:val="false"/>
-                <w:i w:val="false"/>
-                <w:i w:val="false"/>
-                <w:iCs w:val="false"/>
-                <w:strike w:val="false"/>
-                <w:dstrike w:val="false"/>
-                <w:outline w:val="false"/>
-                <w:shadow w:val="false"/>
-                <w:color w:val="000000"/>
-                <w:sz w:val="24"/>
-                <w:szCs w:val="24"/>
-                <w:u w:val="none"/>
-              </w:rPr>
-            </w:pPr>
-            <w:r>
-              <w:rPr>
-                <w:rFonts w:ascii="Calibri" w:hAnsi="Calibri"/>
-                <w:b w:val="false"/>
-                <w:bCs w:val="false"/>
-                <w:i w:val="false"/>
-                <w:iCs w:val="false"/>
-                <w:strike w:val="false"/>
-                <w:dstrike w:val="false"/>
-                <w:outline w:val="false"/>
-                <w:shadow w:val="false"/>
-                <w:color w:val="000000"/>
-                <w:sz w:val="24"/>
-                <w:szCs w:val="24"/>
-                <w:u w:val="none"/>
-              </w:rPr>
-            </w:r>
-          </w:p>
-        </w:tc>
-        <w:tc>
-          <w:tcPr>
-            <w:tcW w:w="3213" w:type="dxa"/>
-            <w:tcBorders>
-              <w:left w:val="single" w:sz="4" w:space="0" w:color="000000"/>
-              <w:bottom w:val="single" w:sz="4" w:space="0" w:color="000000"/>
-            </w:tcBorders>
-          </w:tcPr>
-          <w:p>
-            <w:pPr>
-              <w:pStyle w:val="TableContents"/>
-              <w:bidi w:val="0"/>
-              <w:jc w:val="left"/>
-              <w:rPr>
-                <w:rFonts w:ascii="Calibri" w:hAnsi="Calibri"/>
-                <w:color w:val="000000"/>
-                <w:sz w:val="24"/>
-              </w:rPr>
-            </w:pPr>
-            <w:r>
-              <w:rPr>
-                <w:rFonts w:ascii="Calibri" w:hAnsi="Calibri"/>
-                <w:color w:val="000000"/>
-                <w:sz w:val="24"/>
-              </w:rPr>
-              <w:t xml:space="preserve">7. Nhấp chọn “Save” </w:t>
-            </w:r>
-            <w:r>
-              <w:rPr>
-                <w:rFonts w:ascii="Calibri" w:hAnsi="Calibri"/>
-                <w:b/>
-                <w:bCs/>
-                <w:color w:val="000000"/>
-                <w:sz w:val="24"/>
-              </w:rPr>
-              <w:t>A1</w:t>
-            </w:r>
-            <w:r>
-              <w:rPr>
-                <w:rFonts w:ascii="Calibri" w:hAnsi="Calibri"/>
-                <w:color w:val="000000"/>
-                <w:sz w:val="24"/>
-              </w:rPr>
-              <w:t>.</w:t>
-            </w:r>
-          </w:p>
-        </w:tc>
-        <w:tc>
-          <w:tcPr>
-            <w:tcW w:w="3213" w:type="dxa"/>
-            <w:tcBorders>
-              <w:left w:val="single" w:sz="4" w:space="0" w:color="000000"/>
-              <w:bottom w:val="single" w:sz="4" w:space="0" w:color="000000"/>
-              <w:right w:val="single" w:sz="4" w:space="0" w:color="000000"/>
-            </w:tcBorders>
-          </w:tcPr>
-          <w:p>
-            <w:pPr>
-              <w:pStyle w:val="TableContents"/>
-              <w:bidi w:val="0"/>
-              <w:jc w:val="left"/>
-              <w:rPr>
-                <w:rFonts w:ascii="Calibri" w:hAnsi="Calibri"/>
-                <w:color w:val="000000"/>
-                <w:sz w:val="24"/>
-              </w:rPr>
-            </w:pPr>
-            <w:r>
-              <w:rPr>
-                <w:rFonts w:ascii="Calibri" w:hAnsi="Calibri"/>
-                <w:color w:val="000000"/>
-                <w:sz w:val="24"/>
-              </w:rPr>
-            </w:r>
-          </w:p>
-        </w:tc>
-      </w:tr>
-      <w:tr>
-        <w:trPr/>
-        <w:tc>
-          <w:tcPr>
-            <w:tcW w:w="3212" w:type="dxa"/>
-            <w:vMerge w:val="continue"/>
-            <w:tcBorders>
-              <w:left w:val="single" w:sz="4" w:space="0" w:color="000000"/>
-              <w:bottom w:val="single" w:sz="4" w:space="0" w:color="000000"/>
-            </w:tcBorders>
-          </w:tcPr>
-          <w:p>
-            <w:pPr>
-              <w:pStyle w:val="TableContents"/>
-              <w:bidi w:val="0"/>
-              <w:jc w:val="left"/>
-              <w:rPr>
-                <w:rFonts w:ascii="Calibri" w:hAnsi="Calibri"/>
-                <w:b w:val="false"/>
-                <w:b w:val="false"/>
-                <w:bCs w:val="false"/>
-                <w:i w:val="false"/>
-                <w:i w:val="false"/>
-                <w:iCs w:val="false"/>
-                <w:strike w:val="false"/>
-                <w:dstrike w:val="false"/>
-                <w:outline w:val="false"/>
-                <w:shadow w:val="false"/>
-                <w:color w:val="000000"/>
-                <w:sz w:val="24"/>
-                <w:szCs w:val="24"/>
-                <w:u w:val="none"/>
-              </w:rPr>
-            </w:pPr>
-            <w:r>
-              <w:rPr>
-                <w:rFonts w:ascii="Calibri" w:hAnsi="Calibri"/>
-                <w:b w:val="false"/>
-                <w:bCs w:val="false"/>
-                <w:i w:val="false"/>
-                <w:iCs w:val="false"/>
-                <w:strike w:val="false"/>
-                <w:dstrike w:val="false"/>
-                <w:outline w:val="false"/>
-                <w:shadow w:val="false"/>
-                <w:color w:val="000000"/>
-                <w:sz w:val="24"/>
-                <w:szCs w:val="24"/>
-                <w:u w:val="none"/>
-              </w:rPr>
-            </w:r>
-          </w:p>
-        </w:tc>
-        <w:tc>
-          <w:tcPr>
-            <w:tcW w:w="3213" w:type="dxa"/>
-            <w:tcBorders>
-              <w:left w:val="single" w:sz="4" w:space="0" w:color="000000"/>
-              <w:bottom w:val="single" w:sz="4" w:space="0" w:color="000000"/>
-            </w:tcBorders>
-          </w:tcPr>
-          <w:p>
-            <w:pPr>
-              <w:pStyle w:val="TableContents"/>
-              <w:bidi w:val="0"/>
-              <w:jc w:val="left"/>
-              <w:rPr>
-                <w:rFonts w:ascii="Calibri" w:hAnsi="Calibri"/>
-                <w:color w:val="000000"/>
-                <w:sz w:val="24"/>
-              </w:rPr>
-            </w:pPr>
-            <w:r>
-              <w:rPr>
-                <w:rFonts w:ascii="Calibri" w:hAnsi="Calibri"/>
-                <w:color w:val="000000"/>
-                <w:sz w:val="24"/>
-              </w:rPr>
-            </w:r>
-          </w:p>
-        </w:tc>
-        <w:tc>
-          <w:tcPr>
-            <w:tcW w:w="3213" w:type="dxa"/>
-            <w:tcBorders>
-              <w:left w:val="single" w:sz="4" w:space="0" w:color="000000"/>
-              <w:bottom w:val="single" w:sz="4" w:space="0" w:color="000000"/>
-              <w:right w:val="single" w:sz="4" w:space="0" w:color="000000"/>
-            </w:tcBorders>
-          </w:tcPr>
-          <w:p>
-            <w:pPr>
-              <w:pStyle w:val="TableContents"/>
-              <w:bidi w:val="0"/>
-              <w:jc w:val="left"/>
-              <w:rPr>
-                <w:rFonts w:ascii="Calibri" w:hAnsi="Calibri"/>
-                <w:color w:val="000000"/>
-                <w:sz w:val="24"/>
-              </w:rPr>
-            </w:pPr>
-            <w:r>
-              <w:rPr>
-                <w:rFonts w:ascii="Calibri" w:hAnsi="Calibri"/>
-                <w:color w:val="000000"/>
-                <w:sz w:val="24"/>
-              </w:rPr>
-              <w:t>8. Cập nhật project.</w:t>
-            </w:r>
-          </w:p>
-        </w:tc>
-      </w:tr>
-      <w:tr>
-        <w:trPr/>
-        <w:tc>
-          <w:tcPr>
-            <w:tcW w:w="3212" w:type="dxa"/>
-            <w:tcBorders>
-              <w:left w:val="single" w:sz="4" w:space="0" w:color="000000"/>
-              <w:bottom w:val="single" w:sz="4" w:space="0" w:color="000000"/>
-            </w:tcBorders>
-          </w:tcPr>
-          <w:p>
-            <w:pPr>
-              <w:pStyle w:val="TableContents"/>
-              <w:bidi w:val="0"/>
-              <w:jc w:val="left"/>
-              <w:rPr>
-                <w:rFonts w:ascii="Calibri" w:hAnsi="Calibri"/>
+              <w:t>6</w:t>
+            </w:r>
+            <w:r>
+              <w:rPr>
+                <w:rFonts w:ascii="Calibri" w:hAnsi="Calibri"/>
+                <w:color w:val="000000"/>
+                <w:sz w:val="24"/>
+              </w:rPr>
+              <w:t>. Cập nhật project.</w:t>
+            </w:r>
+          </w:p>
+        </w:tc>
+      </w:tr>
+      <w:tr>
+        <w:trPr/>
+        <w:tc>
+          <w:tcPr>
+            <w:tcW w:w="3212" w:type="dxa"/>
+            <w:tcBorders>
+              <w:left w:val="single" w:sz="4" w:space="0" w:color="000000"/>
+              <w:bottom w:val="single" w:sz="4" w:space="0" w:color="000000"/>
+            </w:tcBorders>
+          </w:tcPr>
+          <w:p>
+            <w:pPr>
+              <w:pStyle w:val="TableContents"/>
+              <w:bidi w:val="0"/>
+              <w:jc w:val="left"/>
+              <w:rPr>
+                <w:rFonts w:ascii="Calibri" w:hAnsi="Calibri"/>
+                <w:b/>
                 <w:b/>
                 <w:color w:val="000000"/>
                 <w:sz w:val="24"/>
@@ -3129,6 +2965,7 @@
               <w:rPr>
                 <w:rFonts w:ascii="Calibri" w:hAnsi="Calibri"/>
                 <w:b/>
+                <w:b/>
                 <w:color w:val="000000"/>
                 <w:sz w:val="24"/>
               </w:rPr>
@@ -3172,6 +3009,7 @@
               <w:jc w:val="left"/>
               <w:rPr>
                 <w:rFonts w:ascii="Calibri" w:hAnsi="Calibri"/>
+                <w:b/>
                 <w:b/>
                 <w:color w:val="000000"/>
                 <w:sz w:val="24"/>
@@ -3206,6 +3044,7 @@
               <w:rPr>
                 <w:rFonts w:ascii="Calibri" w:hAnsi="Calibri"/>
                 <w:b/>
+                <w:b/>
                 <w:color w:val="000000"/>
                 <w:sz w:val="24"/>
               </w:rPr>
@@ -3249,6 +3088,7 @@
               <w:jc w:val="left"/>
               <w:rPr>
                 <w:rFonts w:ascii="Calibri" w:hAnsi="Calibri"/>
+                <w:b/>
                 <w:b/>
                 <w:color w:val="000000"/>
                 <w:sz w:val="24"/>
@@ -3315,6 +3155,7 @@
               <w:rPr>
                 <w:rFonts w:ascii="Calibri" w:hAnsi="Calibri"/>
                 <w:b/>
+                <w:b/>
                 <w:color w:val="000000"/>
                 <w:sz w:val="24"/>
               </w:rPr>
@@ -3380,6 +3221,7 @@
               <w:rPr>
                 <w:rFonts w:ascii="Calibri" w:hAnsi="Calibri"/>
                 <w:b/>
+                <w:b/>
                 <w:color w:val="000000"/>
                 <w:sz w:val="24"/>
               </w:rPr>
@@ -3444,6 +3286,7 @@
               <w:jc w:val="left"/>
               <w:rPr>
                 <w:rFonts w:ascii="Calibri" w:hAnsi="Calibri"/>
+                <w:b/>
                 <w:b/>
                 <w:color w:val="000000"/>
                 <w:sz w:val="24"/>
@@ -3562,6 +3405,7 @@
               <w:rPr>
                 <w:rFonts w:ascii="Calibri" w:hAnsi="Calibri"/>
                 <w:b/>
+                <w:b/>
                 <w:color w:val="000000"/>
                 <w:sz w:val="24"/>
               </w:rPr>
@@ -3628,6 +3472,7 @@
               <w:rPr>
                 <w:rFonts w:ascii="Calibri" w:hAnsi="Calibri"/>
                 <w:b/>
+                <w:b/>
                 <w:color w:val="000000"/>
                 <w:sz w:val="24"/>
               </w:rPr>
@@ -3693,6 +3538,7 @@
               <w:rPr>
                 <w:rFonts w:ascii="Calibri" w:hAnsi="Calibri"/>
                 <w:b/>
+                <w:b/>
                 <w:color w:val="000000"/>
                 <w:sz w:val="24"/>
               </w:rPr>
@@ -3757,6 +3603,7 @@
               <w:jc w:val="left"/>
               <w:rPr>
                 <w:rFonts w:ascii="Calibri" w:hAnsi="Calibri"/>
+                <w:b/>
                 <w:b/>
                 <w:color w:val="000000"/>
                 <w:sz w:val="24"/>
@@ -3875,6 +3722,7 @@
               <w:rPr>
                 <w:rFonts w:ascii="Calibri" w:hAnsi="Calibri"/>
                 <w:b/>
+                <w:b/>
                 <w:color w:val="000000"/>
                 <w:sz w:val="24"/>
               </w:rPr>
@@ -3906,6 +3754,7 @@
               <w:jc w:val="left"/>
               <w:rPr>
                 <w:rFonts w:ascii="Calibri" w:hAnsi="Calibri"/>
+                <w:b/>
                 <w:b/>
                 <w:color w:val="000000"/>
                 <w:sz w:val="24"/>
@@ -4389,6 +4238,7 @@
               <w:rPr>
                 <w:rFonts w:ascii="Calibri" w:hAnsi="Calibri"/>
                 <w:b/>
+                <w:b/>
                 <w:color w:val="000000"/>
                 <w:sz w:val="24"/>
               </w:rPr>
@@ -4422,6 +4272,7 @@
               <w:rPr>
                 <w:rFonts w:ascii="Calibri" w:hAnsi="Calibri"/>
                 <w:b/>
+                <w:b/>
                 <w:color w:val="000000"/>
                 <w:sz w:val="24"/>
               </w:rPr>
@@ -4465,6 +4316,7 @@
               <w:jc w:val="left"/>
               <w:rPr>
                 <w:rFonts w:ascii="Calibri" w:hAnsi="Calibri"/>
+                <w:b/>
                 <w:b/>
                 <w:color w:val="000000"/>
                 <w:sz w:val="24"/>
@@ -4531,6 +4383,7 @@
               <w:rPr>
                 <w:rFonts w:ascii="Calibri" w:hAnsi="Calibri"/>
                 <w:b/>
+                <w:b/>
                 <w:color w:val="000000"/>
                 <w:sz w:val="24"/>
               </w:rPr>
@@ -4596,6 +4449,7 @@
               <w:rPr>
                 <w:rFonts w:ascii="Calibri" w:hAnsi="Calibri"/>
                 <w:b/>
+                <w:b/>
                 <w:color w:val="000000"/>
                 <w:sz w:val="24"/>
               </w:rPr>
@@ -4661,6 +4515,7 @@
               <w:rPr>
                 <w:rFonts w:ascii="Calibri" w:hAnsi="Calibri"/>
                 <w:b/>
+                <w:b/>
                 <w:color w:val="000000"/>
                 <w:sz w:val="24"/>
               </w:rPr>
@@ -4725,6 +4580,7 @@
               <w:jc w:val="left"/>
               <w:rPr>
                 <w:rFonts w:ascii="Calibri" w:hAnsi="Calibri"/>
+                <w:b/>
                 <w:b/>
                 <w:color w:val="000000"/>
                 <w:sz w:val="24"/>
@@ -4792,6 +4648,7 @@
       <w:pgNumType w:fmt="decimal"/>
       <w:formProt w:val="false"/>
       <w:textDirection w:val="lrTb"/>
+      <w:docGrid w:type="default" w:linePitch="100" w:charSpace="0"/>
     </w:sectPr>
   </w:body>
 </w:document>
@@ -4804,14 +4661,12 @@
       <w:rPr>
         <w:rFonts w:ascii="Liberation Serif" w:hAnsi="Liberation Serif" w:eastAsia="Noto Serif CJK SC" w:cs="Lohit Devanagari"/>
         <w:kern w:val="2"/>
-        <w:sz w:val="24"/>
         <w:szCs w:val="24"/>
         <w:lang w:val="vi-VN" w:eastAsia="zh-CN" w:bidi="hi-IN"/>
       </w:rPr>
     </w:rPrDefault>
     <w:pPrDefault>
       <w:pPr>
-        <w:widowControl/>
         <w:suppressAutoHyphens w:val="true"/>
       </w:pPr>
     </w:pPrDefault>
@@ -4821,7 +4676,10 @@
     <w:qFormat/>
     <w:pPr>
       <w:widowControl/>
+      <w:suppressAutoHyphens w:val="true"/>
       <w:bidi w:val="0"/>
+      <w:spacing w:before="0" w:after="0"/>
+      <w:jc w:val="left"/>
     </w:pPr>
     <w:rPr>
       <w:rFonts w:ascii="Liberation Serif" w:hAnsi="Liberation Serif" w:eastAsia="Noto Serif CJK SC" w:cs="Lohit Devanagari"/>

</xml_diff>